<commit_message>
waiting screen before class start
</commit_message>
<xml_diff>
--- a/DoAnCuoiKi-PhieuChamDiem-LetTutor-2023.docx
+++ b/DoAnCuoiKi-PhieuChamDiem-LetTutor-2023.docx
@@ -3969,7 +3969,7 @@
                 <w:sz w:val="20"/>
                 <w:szCs w:val="20"/>
               </w:rPr>
-              <w:t>-0.25</w:t>
+              <w:t>0</w:t>
             </w:r>
           </w:p>
         </w:tc>
@@ -4064,7 +4064,7 @@
                 <w:sz w:val="20"/>
                 <w:szCs w:val="20"/>
               </w:rPr>
-              <w:t>-0.25</w:t>
+              <w:t>0</w:t>
             </w:r>
           </w:p>
         </w:tc>
@@ -5981,7 +5981,7 @@
             </wp:anchor>
           </w:drawing>
         </mc:Choice>
-        <mc:Fallback xmlns:dgm="http://schemas.openxmlformats.org/drawingml/2006/diagram" xmlns:lc="http://schemas.openxmlformats.org/drawingml/2006/lockedCanvas" xmlns:c="http://schemas.openxmlformats.org/drawingml/2006/chart" xmlns:pic="http://schemas.openxmlformats.org/drawingml/2006/picture" xmlns:a="http://schemas.openxmlformats.org/drawingml/2006/main" xmlns:sl="http://schemas.openxmlformats.org/schemaLibrary/2006/main">
+        <mc:Fallback xmlns:sl="http://schemas.openxmlformats.org/schemaLibrary/2006/main" xmlns:a="http://schemas.openxmlformats.org/drawingml/2006/main" xmlns:pic="http://schemas.openxmlformats.org/drawingml/2006/picture" xmlns:c="http://schemas.openxmlformats.org/drawingml/2006/chart" xmlns:lc="http://schemas.openxmlformats.org/drawingml/2006/lockedCanvas" xmlns:dgm="http://schemas.openxmlformats.org/drawingml/2006/diagram">
           <w:drawing>
             <wp:anchor allowOverlap="1" behindDoc="0" distB="0" distT="0" distL="114300" distR="114300" hidden="0" layoutInCell="1" locked="0" relativeHeight="0" simplePos="0">
               <wp:simplePos x="0" y="0"/>
@@ -6180,7 +6180,7 @@
             </wp:anchor>
           </w:drawing>
         </mc:Choice>
-        <mc:Fallback xmlns:dgm="http://schemas.openxmlformats.org/drawingml/2006/diagram" xmlns:lc="http://schemas.openxmlformats.org/drawingml/2006/lockedCanvas" xmlns:c="http://schemas.openxmlformats.org/drawingml/2006/chart" xmlns:pic="http://schemas.openxmlformats.org/drawingml/2006/picture" xmlns:a="http://schemas.openxmlformats.org/drawingml/2006/main" xmlns:sl="http://schemas.openxmlformats.org/schemaLibrary/2006/main">
+        <mc:Fallback xmlns:sl="http://schemas.openxmlformats.org/schemaLibrary/2006/main" xmlns:a="http://schemas.openxmlformats.org/drawingml/2006/main" xmlns:pic="http://schemas.openxmlformats.org/drawingml/2006/picture" xmlns:c="http://schemas.openxmlformats.org/drawingml/2006/chart" xmlns:lc="http://schemas.openxmlformats.org/drawingml/2006/lockedCanvas" xmlns:dgm="http://schemas.openxmlformats.org/drawingml/2006/diagram">
           <w:drawing>
             <wp:anchor allowOverlap="1" behindDoc="0" distB="0" distT="0" distL="114300" distR="114300" hidden="0" layoutInCell="1" locked="0" relativeHeight="0" simplePos="0">
               <wp:simplePos x="0" y="0"/>

</xml_diff>